<commit_message>
final version of prototype of WQ statistics report
</commit_message>
<xml_diff>
--- a/test/water_quality_report.docx
+++ b/test/water_quality_report.docx
@@ -58,17 +58,17 @@
       <w:tblPr>
         <w:tblStyle w:val="TableGrid"/>
         <w:tblW w:type="auto" w:w="0"/>
-        <w:tblLayout w:type="fixed"/>
+        <w:tblLayout w:type="autofit"/>
         <w:tblLook w:firstColumn="1" w:firstRow="1" w:lastColumn="0" w:lastRow="0" w:noHBand="0" w:noVBand="1" w:val="04A0"/>
       </w:tblPr>
       <w:tblGrid>
         <w:gridCol w:w="6120"/>
-        <w:gridCol w:w="144"/>
+        <w:gridCol w:w="6120"/>
       </w:tblGrid>
       <w:tr>
         <w:tc>
           <w:tcPr>
-            <w:tcW w:type="dxa" w:w="6120"/>
+            <w:tcW w:type="dxa" w:w="144"/>
           </w:tcPr>
           <w:p>
             <w:pPr>
@@ -85,7 +85,7 @@
         </w:tc>
         <w:tc>
           <w:tcPr>
-            <w:tcW w:type="dxa" w:w="6120"/>
+            <w:tcW w:type="dxa" w:w="144"/>
           </w:tcPr>
           <w:p>
             <w:pPr>
@@ -104,7 +104,7 @@
       <w:tr>
         <w:tc>
           <w:tcPr>
-            <w:tcW w:type="dxa" w:w="6120"/>
+            <w:tcW w:type="dxa" w:w="144"/>
           </w:tcPr>
           <w:p>
             <w:pPr>
@@ -121,7 +121,7 @@
         </w:tc>
         <w:tc>
           <w:tcPr>
-            <w:tcW w:type="dxa" w:w="6120"/>
+            <w:tcW w:type="dxa" w:w="144"/>
           </w:tcPr>
           <w:p>
             <w:pPr>
@@ -139,7 +139,7 @@
       <w:tr>
         <w:tc>
           <w:tcPr>
-            <w:tcW w:type="dxa" w:w="6120"/>
+            <w:tcW w:type="dxa" w:w="144"/>
           </w:tcPr>
           <w:p>
             <w:pPr>
@@ -156,7 +156,7 @@
         </w:tc>
         <w:tc>
           <w:tcPr>
-            <w:tcW w:type="dxa" w:w="6120"/>
+            <w:tcW w:type="dxa" w:w="144"/>
           </w:tcPr>
           <w:p>
             <w:pPr>
@@ -174,7 +174,7 @@
       <w:tr>
         <w:tc>
           <w:tcPr>
-            <w:tcW w:type="dxa" w:w="6120"/>
+            <w:tcW w:type="dxa" w:w="144"/>
           </w:tcPr>
           <w:p>
             <w:pPr>
@@ -191,7 +191,7 @@
         </w:tc>
         <w:tc>
           <w:tcPr>
-            <w:tcW w:type="dxa" w:w="6120"/>
+            <w:tcW w:type="dxa" w:w="144"/>
           </w:tcPr>
           <w:p>
             <w:pPr>
@@ -209,7 +209,7 @@
       <w:tr>
         <w:tc>
           <w:tcPr>
-            <w:tcW w:type="dxa" w:w="6120"/>
+            <w:tcW w:type="dxa" w:w="144"/>
           </w:tcPr>
           <w:p>
             <w:pPr>
@@ -226,7 +226,7 @@
         </w:tc>
         <w:tc>
           <w:tcPr>
-            <w:tcW w:type="dxa" w:w="6120"/>
+            <w:tcW w:type="dxa" w:w="144"/>
           </w:tcPr>
           <w:p>
             <w:pPr>
@@ -244,7 +244,7 @@
       <w:tr>
         <w:tc>
           <w:tcPr>
-            <w:tcW w:type="dxa" w:w="6120"/>
+            <w:tcW w:type="dxa" w:w="144"/>
           </w:tcPr>
           <w:p>
             <w:pPr>
@@ -261,7 +261,7 @@
         </w:tc>
         <w:tc>
           <w:tcPr>
-            <w:tcW w:type="dxa" w:w="6120"/>
+            <w:tcW w:type="dxa" w:w="144"/>
           </w:tcPr>
           <w:p>
             <w:pPr>
@@ -279,7 +279,7 @@
       <w:tr>
         <w:tc>
           <w:tcPr>
-            <w:tcW w:type="dxa" w:w="6120"/>
+            <w:tcW w:type="dxa" w:w="144"/>
           </w:tcPr>
           <w:p>
             <w:pPr>
@@ -296,7 +296,7 @@
         </w:tc>
         <w:tc>
           <w:tcPr>
-            <w:tcW w:type="dxa" w:w="6120"/>
+            <w:tcW w:type="dxa" w:w="144"/>
           </w:tcPr>
           <w:p>
             <w:pPr>
@@ -314,7 +314,7 @@
       <w:tr>
         <w:tc>
           <w:tcPr>
-            <w:tcW w:type="dxa" w:w="6120"/>
+            <w:tcW w:type="dxa" w:w="144"/>
           </w:tcPr>
           <w:p>
             <w:pPr>
@@ -331,7 +331,7 @@
         </w:tc>
         <w:tc>
           <w:tcPr>
-            <w:tcW w:type="dxa" w:w="6120"/>
+            <w:tcW w:type="dxa" w:w="144"/>
           </w:tcPr>
           <w:p>
             <w:pPr>
@@ -349,7 +349,7 @@
       <w:tr>
         <w:tc>
           <w:tcPr>
-            <w:tcW w:type="dxa" w:w="6120"/>
+            <w:tcW w:type="dxa" w:w="144"/>
           </w:tcPr>
           <w:p>
             <w:pPr>
@@ -366,7 +366,7 @@
         </w:tc>
         <w:tc>
           <w:tcPr>
-            <w:tcW w:type="dxa" w:w="6120"/>
+            <w:tcW w:type="dxa" w:w="144"/>
           </w:tcPr>
           <w:p>
             <w:pPr>
@@ -394,32 +394,32 @@
       <w:tblPr>
         <w:tblStyle w:val="TableGrid"/>
         <w:tblW w:type="auto" w:w="0"/>
-        <w:tblLayout w:type="fixed"/>
+        <w:tblLayout w:type="autofit"/>
         <w:tblLook w:firstColumn="1" w:firstRow="1" w:lastColumn="0" w:lastRow="0" w:noHBand="0" w:noVBand="1" w:val="04A0"/>
       </w:tblPr>
       <w:tblGrid>
         <w:gridCol w:w="720"/>
-        <w:gridCol w:w="144"/>
-        <w:gridCol w:w="144"/>
-        <w:gridCol w:w="144"/>
-        <w:gridCol w:w="144"/>
-        <w:gridCol w:w="144"/>
-        <w:gridCol w:w="144"/>
-        <w:gridCol w:w="144"/>
-        <w:gridCol w:w="144"/>
-        <w:gridCol w:w="144"/>
-        <w:gridCol w:w="144"/>
-        <w:gridCol w:w="144"/>
-        <w:gridCol w:w="144"/>
-        <w:gridCol w:w="144"/>
-        <w:gridCol w:w="144"/>
-        <w:gridCol w:w="144"/>
-        <w:gridCol w:w="144"/>
+        <w:gridCol w:w="720"/>
+        <w:gridCol w:w="720"/>
+        <w:gridCol w:w="720"/>
+        <w:gridCol w:w="720"/>
+        <w:gridCol w:w="720"/>
+        <w:gridCol w:w="720"/>
+        <w:gridCol w:w="720"/>
+        <w:gridCol w:w="720"/>
+        <w:gridCol w:w="720"/>
+        <w:gridCol w:w="720"/>
+        <w:gridCol w:w="720"/>
+        <w:gridCol w:w="720"/>
+        <w:gridCol w:w="720"/>
+        <w:gridCol w:w="720"/>
+        <w:gridCol w:w="720"/>
+        <w:gridCol w:w="720"/>
       </w:tblGrid>
       <w:tr>
         <w:tc>
           <w:tcPr>
-            <w:tcW w:type="dxa" w:w="720"/>
+            <w:tcW w:type="dxa" w:w="144"/>
           </w:tcPr>
           <w:p>
             <w:pPr>
@@ -436,7 +436,7 @@
         </w:tc>
         <w:tc>
           <w:tcPr>
-            <w:tcW w:type="dxa" w:w="720"/>
+            <w:tcW w:type="dxa" w:w="144"/>
           </w:tcPr>
           <w:p>
             <w:pPr>
@@ -453,7 +453,7 @@
         </w:tc>
         <w:tc>
           <w:tcPr>
-            <w:tcW w:type="dxa" w:w="720"/>
+            <w:tcW w:type="dxa" w:w="144"/>
           </w:tcPr>
           <w:p>
             <w:pPr>
@@ -470,7 +470,7 @@
         </w:tc>
         <w:tc>
           <w:tcPr>
-            <w:tcW w:type="dxa" w:w="720"/>
+            <w:tcW w:type="dxa" w:w="144"/>
           </w:tcPr>
           <w:p>
             <w:pPr>
@@ -487,7 +487,7 @@
         </w:tc>
         <w:tc>
           <w:tcPr>
-            <w:tcW w:type="dxa" w:w="720"/>
+            <w:tcW w:type="dxa" w:w="144"/>
           </w:tcPr>
           <w:p>
             <w:pPr>
@@ -504,7 +504,7 @@
         </w:tc>
         <w:tc>
           <w:tcPr>
-            <w:tcW w:type="dxa" w:w="720"/>
+            <w:tcW w:type="dxa" w:w="144"/>
           </w:tcPr>
           <w:p>
             <w:pPr>
@@ -521,7 +521,7 @@
         </w:tc>
         <w:tc>
           <w:tcPr>
-            <w:tcW w:type="dxa" w:w="720"/>
+            <w:tcW w:type="dxa" w:w="144"/>
           </w:tcPr>
           <w:p>
             <w:pPr>
@@ -538,7 +538,7 @@
         </w:tc>
         <w:tc>
           <w:tcPr>
-            <w:tcW w:type="dxa" w:w="720"/>
+            <w:tcW w:type="dxa" w:w="144"/>
           </w:tcPr>
           <w:p>
             <w:pPr>
@@ -555,7 +555,7 @@
         </w:tc>
         <w:tc>
           <w:tcPr>
-            <w:tcW w:type="dxa" w:w="720"/>
+            <w:tcW w:type="dxa" w:w="144"/>
           </w:tcPr>
           <w:p>
             <w:pPr>
@@ -572,7 +572,7 @@
         </w:tc>
         <w:tc>
           <w:tcPr>
-            <w:tcW w:type="dxa" w:w="720"/>
+            <w:tcW w:type="dxa" w:w="144"/>
           </w:tcPr>
           <w:p>
             <w:pPr>
@@ -589,7 +589,7 @@
         </w:tc>
         <w:tc>
           <w:tcPr>
-            <w:tcW w:type="dxa" w:w="720"/>
+            <w:tcW w:type="dxa" w:w="144"/>
           </w:tcPr>
           <w:p>
             <w:pPr>
@@ -606,7 +606,7 @@
         </w:tc>
         <w:tc>
           <w:tcPr>
-            <w:tcW w:type="dxa" w:w="720"/>
+            <w:tcW w:type="dxa" w:w="144"/>
           </w:tcPr>
           <w:p>
             <w:pPr>
@@ -623,7 +623,7 @@
         </w:tc>
         <w:tc>
           <w:tcPr>
-            <w:tcW w:type="dxa" w:w="720"/>
+            <w:tcW w:type="dxa" w:w="144"/>
           </w:tcPr>
           <w:p>
             <w:pPr>
@@ -640,7 +640,7 @@
         </w:tc>
         <w:tc>
           <w:tcPr>
-            <w:tcW w:type="dxa" w:w="720"/>
+            <w:tcW w:type="dxa" w:w="144"/>
           </w:tcPr>
           <w:p>
             <w:pPr>
@@ -657,7 +657,7 @@
         </w:tc>
         <w:tc>
           <w:tcPr>
-            <w:tcW w:type="dxa" w:w="720"/>
+            <w:tcW w:type="dxa" w:w="144"/>
           </w:tcPr>
           <w:p>
             <w:pPr>
@@ -674,7 +674,7 @@
         </w:tc>
         <w:tc>
           <w:tcPr>
-            <w:tcW w:type="dxa" w:w="720"/>
+            <w:tcW w:type="dxa" w:w="144"/>
           </w:tcPr>
           <w:p>
             <w:pPr>
@@ -691,7 +691,7 @@
         </w:tc>
         <w:tc>
           <w:tcPr>
-            <w:tcW w:type="dxa" w:w="720"/>
+            <w:tcW w:type="dxa" w:w="144"/>
           </w:tcPr>
           <w:p>
             <w:pPr>
@@ -710,7 +710,7 @@
       <w:tr>
         <w:tc>
           <w:tcPr>
-            <w:tcW w:type="dxa" w:w="720"/>
+            <w:tcW w:type="dxa" w:w="144"/>
           </w:tcPr>
           <w:p>
             <w:pPr>
@@ -727,7 +727,7 @@
         </w:tc>
         <w:tc>
           <w:tcPr>
-            <w:tcW w:type="dxa" w:w="720"/>
+            <w:tcW w:type="dxa" w:w="144"/>
           </w:tcPr>
           <w:p>
             <w:pPr>
@@ -743,7 +743,7 @@
         </w:tc>
         <w:tc>
           <w:tcPr>
-            <w:tcW w:type="dxa" w:w="720"/>
+            <w:tcW w:type="dxa" w:w="144"/>
           </w:tcPr>
           <w:p>
             <w:pPr>
@@ -759,7 +759,7 @@
         </w:tc>
         <w:tc>
           <w:tcPr>
-            <w:tcW w:type="dxa" w:w="720"/>
+            <w:tcW w:type="dxa" w:w="144"/>
           </w:tcPr>
           <w:p>
             <w:pPr>
@@ -775,7 +775,7 @@
         </w:tc>
         <w:tc>
           <w:tcPr>
-            <w:tcW w:type="dxa" w:w="720"/>
+            <w:tcW w:type="dxa" w:w="144"/>
           </w:tcPr>
           <w:p>
             <w:pPr>
@@ -791,7 +791,7 @@
         </w:tc>
         <w:tc>
           <w:tcPr>
-            <w:tcW w:type="dxa" w:w="720"/>
+            <w:tcW w:type="dxa" w:w="144"/>
           </w:tcPr>
           <w:p>
             <w:pPr>
@@ -807,7 +807,7 @@
         </w:tc>
         <w:tc>
           <w:tcPr>
-            <w:tcW w:type="dxa" w:w="720"/>
+            <w:tcW w:type="dxa" w:w="144"/>
           </w:tcPr>
           <w:p>
             <w:pPr>
@@ -823,7 +823,7 @@
         </w:tc>
         <w:tc>
           <w:tcPr>
-            <w:tcW w:type="dxa" w:w="720"/>
+            <w:tcW w:type="dxa" w:w="144"/>
           </w:tcPr>
           <w:p>
             <w:pPr>
@@ -839,7 +839,7 @@
         </w:tc>
         <w:tc>
           <w:tcPr>
-            <w:tcW w:type="dxa" w:w="720"/>
+            <w:tcW w:type="dxa" w:w="144"/>
           </w:tcPr>
           <w:p>
             <w:pPr>
@@ -855,7 +855,7 @@
         </w:tc>
         <w:tc>
           <w:tcPr>
-            <w:tcW w:type="dxa" w:w="720"/>
+            <w:tcW w:type="dxa" w:w="144"/>
           </w:tcPr>
           <w:p>
             <w:pPr>
@@ -871,7 +871,7 @@
         </w:tc>
         <w:tc>
           <w:tcPr>
-            <w:tcW w:type="dxa" w:w="720"/>
+            <w:tcW w:type="dxa" w:w="144"/>
           </w:tcPr>
           <w:p>
             <w:pPr>
@@ -887,7 +887,7 @@
         </w:tc>
         <w:tc>
           <w:tcPr>
-            <w:tcW w:type="dxa" w:w="720"/>
+            <w:tcW w:type="dxa" w:w="144"/>
           </w:tcPr>
           <w:p>
             <w:pPr>
@@ -903,7 +903,7 @@
         </w:tc>
         <w:tc>
           <w:tcPr>
-            <w:tcW w:type="dxa" w:w="720"/>
+            <w:tcW w:type="dxa" w:w="144"/>
           </w:tcPr>
           <w:p>
             <w:pPr>
@@ -919,7 +919,7 @@
         </w:tc>
         <w:tc>
           <w:tcPr>
-            <w:tcW w:type="dxa" w:w="720"/>
+            <w:tcW w:type="dxa" w:w="144"/>
           </w:tcPr>
           <w:p>
             <w:pPr>
@@ -935,7 +935,7 @@
         </w:tc>
         <w:tc>
           <w:tcPr>
-            <w:tcW w:type="dxa" w:w="720"/>
+            <w:tcW w:type="dxa" w:w="144"/>
           </w:tcPr>
           <w:p>
             <w:pPr>
@@ -951,7 +951,7 @@
         </w:tc>
         <w:tc>
           <w:tcPr>
-            <w:tcW w:type="dxa" w:w="720"/>
+            <w:tcW w:type="dxa" w:w="144"/>
           </w:tcPr>
           <w:p>
             <w:pPr>
@@ -967,7 +967,7 @@
         </w:tc>
         <w:tc>
           <w:tcPr>
-            <w:tcW w:type="dxa" w:w="720"/>
+            <w:tcW w:type="dxa" w:w="144"/>
           </w:tcPr>
           <w:p>
             <w:pPr>
@@ -985,7 +985,7 @@
       <w:tr>
         <w:tc>
           <w:tcPr>
-            <w:tcW w:type="dxa" w:w="720"/>
+            <w:tcW w:type="dxa" w:w="144"/>
           </w:tcPr>
           <w:p>
             <w:pPr>
@@ -1002,7 +1002,7 @@
         </w:tc>
         <w:tc>
           <w:tcPr>
-            <w:tcW w:type="dxa" w:w="720"/>
+            <w:tcW w:type="dxa" w:w="144"/>
           </w:tcPr>
           <w:p>
             <w:pPr>
@@ -1018,7 +1018,7 @@
         </w:tc>
         <w:tc>
           <w:tcPr>
-            <w:tcW w:type="dxa" w:w="720"/>
+            <w:tcW w:type="dxa" w:w="144"/>
           </w:tcPr>
           <w:p>
             <w:pPr>
@@ -1034,7 +1034,7 @@
         </w:tc>
         <w:tc>
           <w:tcPr>
-            <w:tcW w:type="dxa" w:w="720"/>
+            <w:tcW w:type="dxa" w:w="144"/>
           </w:tcPr>
           <w:p>
             <w:pPr>
@@ -1050,7 +1050,7 @@
         </w:tc>
         <w:tc>
           <w:tcPr>
-            <w:tcW w:type="dxa" w:w="720"/>
+            <w:tcW w:type="dxa" w:w="144"/>
           </w:tcPr>
           <w:p>
             <w:pPr>
@@ -1066,7 +1066,7 @@
         </w:tc>
         <w:tc>
           <w:tcPr>
-            <w:tcW w:type="dxa" w:w="720"/>
+            <w:tcW w:type="dxa" w:w="144"/>
           </w:tcPr>
           <w:p>
             <w:pPr>
@@ -1082,7 +1082,7 @@
         </w:tc>
         <w:tc>
           <w:tcPr>
-            <w:tcW w:type="dxa" w:w="720"/>
+            <w:tcW w:type="dxa" w:w="144"/>
           </w:tcPr>
           <w:p>
             <w:pPr>
@@ -1098,7 +1098,7 @@
         </w:tc>
         <w:tc>
           <w:tcPr>
-            <w:tcW w:type="dxa" w:w="720"/>
+            <w:tcW w:type="dxa" w:w="144"/>
           </w:tcPr>
           <w:p>
             <w:pPr>
@@ -1114,7 +1114,7 @@
         </w:tc>
         <w:tc>
           <w:tcPr>
-            <w:tcW w:type="dxa" w:w="720"/>
+            <w:tcW w:type="dxa" w:w="144"/>
           </w:tcPr>
           <w:p>
             <w:pPr>
@@ -1130,7 +1130,7 @@
         </w:tc>
         <w:tc>
           <w:tcPr>
-            <w:tcW w:type="dxa" w:w="720"/>
+            <w:tcW w:type="dxa" w:w="144"/>
           </w:tcPr>
           <w:p>
             <w:pPr>
@@ -1146,7 +1146,7 @@
         </w:tc>
         <w:tc>
           <w:tcPr>
-            <w:tcW w:type="dxa" w:w="720"/>
+            <w:tcW w:type="dxa" w:w="144"/>
           </w:tcPr>
           <w:p>
             <w:pPr>
@@ -1162,7 +1162,7 @@
         </w:tc>
         <w:tc>
           <w:tcPr>
-            <w:tcW w:type="dxa" w:w="720"/>
+            <w:tcW w:type="dxa" w:w="144"/>
           </w:tcPr>
           <w:p>
             <w:pPr>
@@ -1178,7 +1178,7 @@
         </w:tc>
         <w:tc>
           <w:tcPr>
-            <w:tcW w:type="dxa" w:w="720"/>
+            <w:tcW w:type="dxa" w:w="144"/>
           </w:tcPr>
           <w:p>
             <w:pPr>
@@ -1194,7 +1194,7 @@
         </w:tc>
         <w:tc>
           <w:tcPr>
-            <w:tcW w:type="dxa" w:w="720"/>
+            <w:tcW w:type="dxa" w:w="144"/>
           </w:tcPr>
           <w:p>
             <w:pPr>
@@ -1210,7 +1210,7 @@
         </w:tc>
         <w:tc>
           <w:tcPr>
-            <w:tcW w:type="dxa" w:w="720"/>
+            <w:tcW w:type="dxa" w:w="144"/>
           </w:tcPr>
           <w:p>
             <w:pPr>
@@ -1226,7 +1226,7 @@
         </w:tc>
         <w:tc>
           <w:tcPr>
-            <w:tcW w:type="dxa" w:w="720"/>
+            <w:tcW w:type="dxa" w:w="144"/>
           </w:tcPr>
           <w:p>
             <w:pPr>
@@ -1242,7 +1242,7 @@
         </w:tc>
         <w:tc>
           <w:tcPr>
-            <w:tcW w:type="dxa" w:w="720"/>
+            <w:tcW w:type="dxa" w:w="144"/>
           </w:tcPr>
           <w:p>
             <w:pPr>
@@ -1260,7 +1260,7 @@
       <w:tr>
         <w:tc>
           <w:tcPr>
-            <w:tcW w:type="dxa" w:w="720"/>
+            <w:tcW w:type="dxa" w:w="144"/>
           </w:tcPr>
           <w:p>
             <w:pPr>
@@ -1277,7 +1277,7 @@
         </w:tc>
         <w:tc>
           <w:tcPr>
-            <w:tcW w:type="dxa" w:w="720"/>
+            <w:tcW w:type="dxa" w:w="144"/>
           </w:tcPr>
           <w:p>
             <w:pPr>
@@ -1293,7 +1293,7 @@
         </w:tc>
         <w:tc>
           <w:tcPr>
-            <w:tcW w:type="dxa" w:w="720"/>
+            <w:tcW w:type="dxa" w:w="144"/>
           </w:tcPr>
           <w:p>
             <w:pPr>
@@ -1309,7 +1309,7 @@
         </w:tc>
         <w:tc>
           <w:tcPr>
-            <w:tcW w:type="dxa" w:w="720"/>
+            <w:tcW w:type="dxa" w:w="144"/>
           </w:tcPr>
           <w:p>
             <w:pPr>
@@ -1325,7 +1325,7 @@
         </w:tc>
         <w:tc>
           <w:tcPr>
-            <w:tcW w:type="dxa" w:w="720"/>
+            <w:tcW w:type="dxa" w:w="144"/>
           </w:tcPr>
           <w:p>
             <w:pPr>
@@ -1341,7 +1341,7 @@
         </w:tc>
         <w:tc>
           <w:tcPr>
-            <w:tcW w:type="dxa" w:w="720"/>
+            <w:tcW w:type="dxa" w:w="144"/>
           </w:tcPr>
           <w:p>
             <w:pPr>
@@ -1357,7 +1357,7 @@
         </w:tc>
         <w:tc>
           <w:tcPr>
-            <w:tcW w:type="dxa" w:w="720"/>
+            <w:tcW w:type="dxa" w:w="144"/>
           </w:tcPr>
           <w:p>
             <w:pPr>
@@ -1373,7 +1373,7 @@
         </w:tc>
         <w:tc>
           <w:tcPr>
-            <w:tcW w:type="dxa" w:w="720"/>
+            <w:tcW w:type="dxa" w:w="144"/>
           </w:tcPr>
           <w:p>
             <w:pPr>
@@ -1389,7 +1389,7 @@
         </w:tc>
         <w:tc>
           <w:tcPr>
-            <w:tcW w:type="dxa" w:w="720"/>
+            <w:tcW w:type="dxa" w:w="144"/>
           </w:tcPr>
           <w:p>
             <w:pPr>
@@ -1405,7 +1405,7 @@
         </w:tc>
         <w:tc>
           <w:tcPr>
-            <w:tcW w:type="dxa" w:w="720"/>
+            <w:tcW w:type="dxa" w:w="144"/>
           </w:tcPr>
           <w:p>
             <w:pPr>
@@ -1421,7 +1421,7 @@
         </w:tc>
         <w:tc>
           <w:tcPr>
-            <w:tcW w:type="dxa" w:w="720"/>
+            <w:tcW w:type="dxa" w:w="144"/>
           </w:tcPr>
           <w:p>
             <w:pPr>
@@ -1437,7 +1437,7 @@
         </w:tc>
         <w:tc>
           <w:tcPr>
-            <w:tcW w:type="dxa" w:w="720"/>
+            <w:tcW w:type="dxa" w:w="144"/>
           </w:tcPr>
           <w:p>
             <w:pPr>
@@ -1453,7 +1453,7 @@
         </w:tc>
         <w:tc>
           <w:tcPr>
-            <w:tcW w:type="dxa" w:w="720"/>
+            <w:tcW w:type="dxa" w:w="144"/>
           </w:tcPr>
           <w:p>
             <w:pPr>
@@ -1469,7 +1469,7 @@
         </w:tc>
         <w:tc>
           <w:tcPr>
-            <w:tcW w:type="dxa" w:w="720"/>
+            <w:tcW w:type="dxa" w:w="144"/>
           </w:tcPr>
           <w:p>
             <w:pPr>
@@ -1485,7 +1485,7 @@
         </w:tc>
         <w:tc>
           <w:tcPr>
-            <w:tcW w:type="dxa" w:w="720"/>
+            <w:tcW w:type="dxa" w:w="144"/>
           </w:tcPr>
           <w:p>
             <w:pPr>
@@ -1501,7 +1501,7 @@
         </w:tc>
         <w:tc>
           <w:tcPr>
-            <w:tcW w:type="dxa" w:w="720"/>
+            <w:tcW w:type="dxa" w:w="144"/>
           </w:tcPr>
           <w:p>
             <w:pPr>
@@ -1517,7 +1517,7 @@
         </w:tc>
         <w:tc>
           <w:tcPr>
-            <w:tcW w:type="dxa" w:w="720"/>
+            <w:tcW w:type="dxa" w:w="144"/>
           </w:tcPr>
           <w:p>
             <w:pPr>
@@ -1535,7 +1535,7 @@
       <w:tr>
         <w:tc>
           <w:tcPr>
-            <w:tcW w:type="dxa" w:w="720"/>
+            <w:tcW w:type="dxa" w:w="144"/>
           </w:tcPr>
           <w:p>
             <w:pPr>
@@ -1552,7 +1552,7 @@
         </w:tc>
         <w:tc>
           <w:tcPr>
-            <w:tcW w:type="dxa" w:w="720"/>
+            <w:tcW w:type="dxa" w:w="144"/>
           </w:tcPr>
           <w:p>
             <w:pPr>
@@ -1568,7 +1568,7 @@
         </w:tc>
         <w:tc>
           <w:tcPr>
-            <w:tcW w:type="dxa" w:w="720"/>
+            <w:tcW w:type="dxa" w:w="144"/>
           </w:tcPr>
           <w:p>
             <w:pPr>
@@ -1584,7 +1584,7 @@
         </w:tc>
         <w:tc>
           <w:tcPr>
-            <w:tcW w:type="dxa" w:w="720"/>
+            <w:tcW w:type="dxa" w:w="144"/>
           </w:tcPr>
           <w:p>
             <w:pPr>
@@ -1600,7 +1600,7 @@
         </w:tc>
         <w:tc>
           <w:tcPr>
-            <w:tcW w:type="dxa" w:w="720"/>
+            <w:tcW w:type="dxa" w:w="144"/>
           </w:tcPr>
           <w:p>
             <w:pPr>
@@ -1616,7 +1616,7 @@
         </w:tc>
         <w:tc>
           <w:tcPr>
-            <w:tcW w:type="dxa" w:w="720"/>
+            <w:tcW w:type="dxa" w:w="144"/>
           </w:tcPr>
           <w:p>
             <w:pPr>
@@ -1632,7 +1632,7 @@
         </w:tc>
         <w:tc>
           <w:tcPr>
-            <w:tcW w:type="dxa" w:w="720"/>
+            <w:tcW w:type="dxa" w:w="144"/>
           </w:tcPr>
           <w:p>
             <w:pPr>
@@ -1648,7 +1648,7 @@
         </w:tc>
         <w:tc>
           <w:tcPr>
-            <w:tcW w:type="dxa" w:w="720"/>
+            <w:tcW w:type="dxa" w:w="144"/>
           </w:tcPr>
           <w:p>
             <w:pPr>
@@ -1664,7 +1664,7 @@
         </w:tc>
         <w:tc>
           <w:tcPr>
-            <w:tcW w:type="dxa" w:w="720"/>
+            <w:tcW w:type="dxa" w:w="144"/>
           </w:tcPr>
           <w:p>
             <w:pPr>
@@ -1680,7 +1680,7 @@
         </w:tc>
         <w:tc>
           <w:tcPr>
-            <w:tcW w:type="dxa" w:w="720"/>
+            <w:tcW w:type="dxa" w:w="144"/>
           </w:tcPr>
           <w:p>
             <w:pPr>
@@ -1696,7 +1696,7 @@
         </w:tc>
         <w:tc>
           <w:tcPr>
-            <w:tcW w:type="dxa" w:w="720"/>
+            <w:tcW w:type="dxa" w:w="144"/>
           </w:tcPr>
           <w:p>
             <w:pPr>
@@ -1712,7 +1712,7 @@
         </w:tc>
         <w:tc>
           <w:tcPr>
-            <w:tcW w:type="dxa" w:w="720"/>
+            <w:tcW w:type="dxa" w:w="144"/>
           </w:tcPr>
           <w:p>
             <w:pPr>
@@ -1728,7 +1728,7 @@
         </w:tc>
         <w:tc>
           <w:tcPr>
-            <w:tcW w:type="dxa" w:w="720"/>
+            <w:tcW w:type="dxa" w:w="144"/>
           </w:tcPr>
           <w:p>
             <w:pPr>
@@ -1744,7 +1744,7 @@
         </w:tc>
         <w:tc>
           <w:tcPr>
-            <w:tcW w:type="dxa" w:w="720"/>
+            <w:tcW w:type="dxa" w:w="144"/>
           </w:tcPr>
           <w:p>
             <w:pPr>
@@ -1760,7 +1760,7 @@
         </w:tc>
         <w:tc>
           <w:tcPr>
-            <w:tcW w:type="dxa" w:w="720"/>
+            <w:tcW w:type="dxa" w:w="144"/>
           </w:tcPr>
           <w:p>
             <w:pPr>
@@ -1776,7 +1776,7 @@
         </w:tc>
         <w:tc>
           <w:tcPr>
-            <w:tcW w:type="dxa" w:w="720"/>
+            <w:tcW w:type="dxa" w:w="144"/>
           </w:tcPr>
           <w:p>
             <w:pPr>
@@ -1792,7 +1792,7 @@
         </w:tc>
         <w:tc>
           <w:tcPr>
-            <w:tcW w:type="dxa" w:w="720"/>
+            <w:tcW w:type="dxa" w:w="144"/>
           </w:tcPr>
           <w:p>
             <w:pPr>
@@ -1810,7 +1810,7 @@
       <w:tr>
         <w:tc>
           <w:tcPr>
-            <w:tcW w:type="dxa" w:w="720"/>
+            <w:tcW w:type="dxa" w:w="144"/>
           </w:tcPr>
           <w:p>
             <w:pPr>
@@ -1827,7 +1827,7 @@
         </w:tc>
         <w:tc>
           <w:tcPr>
-            <w:tcW w:type="dxa" w:w="720"/>
+            <w:tcW w:type="dxa" w:w="144"/>
           </w:tcPr>
           <w:p>
             <w:pPr>
@@ -1843,7 +1843,7 @@
         </w:tc>
         <w:tc>
           <w:tcPr>
-            <w:tcW w:type="dxa" w:w="720"/>
+            <w:tcW w:type="dxa" w:w="144"/>
           </w:tcPr>
           <w:p>
             <w:pPr>
@@ -1859,7 +1859,7 @@
         </w:tc>
         <w:tc>
           <w:tcPr>
-            <w:tcW w:type="dxa" w:w="720"/>
+            <w:tcW w:type="dxa" w:w="144"/>
           </w:tcPr>
           <w:p>
             <w:pPr>
@@ -1875,7 +1875,7 @@
         </w:tc>
         <w:tc>
           <w:tcPr>
-            <w:tcW w:type="dxa" w:w="720"/>
+            <w:tcW w:type="dxa" w:w="144"/>
           </w:tcPr>
           <w:p>
             <w:pPr>
@@ -1891,7 +1891,7 @@
         </w:tc>
         <w:tc>
           <w:tcPr>
-            <w:tcW w:type="dxa" w:w="720"/>
+            <w:tcW w:type="dxa" w:w="144"/>
           </w:tcPr>
           <w:p>
             <w:pPr>
@@ -1907,7 +1907,7 @@
         </w:tc>
         <w:tc>
           <w:tcPr>
-            <w:tcW w:type="dxa" w:w="720"/>
+            <w:tcW w:type="dxa" w:w="144"/>
           </w:tcPr>
           <w:p>
             <w:pPr>
@@ -1923,7 +1923,7 @@
         </w:tc>
         <w:tc>
           <w:tcPr>
-            <w:tcW w:type="dxa" w:w="720"/>
+            <w:tcW w:type="dxa" w:w="144"/>
           </w:tcPr>
           <w:p>
             <w:pPr>
@@ -1939,7 +1939,7 @@
         </w:tc>
         <w:tc>
           <w:tcPr>
-            <w:tcW w:type="dxa" w:w="720"/>
+            <w:tcW w:type="dxa" w:w="144"/>
           </w:tcPr>
           <w:p>
             <w:pPr>
@@ -1955,7 +1955,7 @@
         </w:tc>
         <w:tc>
           <w:tcPr>
-            <w:tcW w:type="dxa" w:w="720"/>
+            <w:tcW w:type="dxa" w:w="144"/>
           </w:tcPr>
           <w:p>
             <w:pPr>
@@ -1971,7 +1971,7 @@
         </w:tc>
         <w:tc>
           <w:tcPr>
-            <w:tcW w:type="dxa" w:w="720"/>
+            <w:tcW w:type="dxa" w:w="144"/>
           </w:tcPr>
           <w:p>
             <w:pPr>
@@ -1987,7 +1987,7 @@
         </w:tc>
         <w:tc>
           <w:tcPr>
-            <w:tcW w:type="dxa" w:w="720"/>
+            <w:tcW w:type="dxa" w:w="144"/>
           </w:tcPr>
           <w:p>
             <w:pPr>
@@ -2003,7 +2003,7 @@
         </w:tc>
         <w:tc>
           <w:tcPr>
-            <w:tcW w:type="dxa" w:w="720"/>
+            <w:tcW w:type="dxa" w:w="144"/>
           </w:tcPr>
           <w:p>
             <w:pPr>
@@ -2019,7 +2019,7 @@
         </w:tc>
         <w:tc>
           <w:tcPr>
-            <w:tcW w:type="dxa" w:w="720"/>
+            <w:tcW w:type="dxa" w:w="144"/>
           </w:tcPr>
           <w:p>
             <w:pPr>
@@ -2035,7 +2035,7 @@
         </w:tc>
         <w:tc>
           <w:tcPr>
-            <w:tcW w:type="dxa" w:w="720"/>
+            <w:tcW w:type="dxa" w:w="144"/>
           </w:tcPr>
           <w:p>
             <w:pPr>
@@ -2051,7 +2051,7 @@
         </w:tc>
         <w:tc>
           <w:tcPr>
-            <w:tcW w:type="dxa" w:w="720"/>
+            <w:tcW w:type="dxa" w:w="144"/>
           </w:tcPr>
           <w:p>
             <w:pPr>
@@ -2067,7 +2067,7 @@
         </w:tc>
         <w:tc>
           <w:tcPr>
-            <w:tcW w:type="dxa" w:w="720"/>
+            <w:tcW w:type="dxa" w:w="144"/>
           </w:tcPr>
           <w:p>
             <w:pPr>
@@ -2085,7 +2085,7 @@
       <w:tr>
         <w:tc>
           <w:tcPr>
-            <w:tcW w:type="dxa" w:w="720"/>
+            <w:tcW w:type="dxa" w:w="144"/>
           </w:tcPr>
           <w:p>
             <w:pPr>
@@ -2102,7 +2102,7 @@
         </w:tc>
         <w:tc>
           <w:tcPr>
-            <w:tcW w:type="dxa" w:w="720"/>
+            <w:tcW w:type="dxa" w:w="144"/>
           </w:tcPr>
           <w:p>
             <w:pPr>
@@ -2118,7 +2118,7 @@
         </w:tc>
         <w:tc>
           <w:tcPr>
-            <w:tcW w:type="dxa" w:w="720"/>
+            <w:tcW w:type="dxa" w:w="144"/>
           </w:tcPr>
           <w:p>
             <w:pPr>
@@ -2134,7 +2134,7 @@
         </w:tc>
         <w:tc>
           <w:tcPr>
-            <w:tcW w:type="dxa" w:w="720"/>
+            <w:tcW w:type="dxa" w:w="144"/>
           </w:tcPr>
           <w:p>
             <w:pPr>
@@ -2150,7 +2150,7 @@
         </w:tc>
         <w:tc>
           <w:tcPr>
-            <w:tcW w:type="dxa" w:w="720"/>
+            <w:tcW w:type="dxa" w:w="144"/>
           </w:tcPr>
           <w:p>
             <w:pPr>
@@ -2166,7 +2166,7 @@
         </w:tc>
         <w:tc>
           <w:tcPr>
-            <w:tcW w:type="dxa" w:w="720"/>
+            <w:tcW w:type="dxa" w:w="144"/>
           </w:tcPr>
           <w:p>
             <w:pPr>
@@ -2182,7 +2182,7 @@
         </w:tc>
         <w:tc>
           <w:tcPr>
-            <w:tcW w:type="dxa" w:w="720"/>
+            <w:tcW w:type="dxa" w:w="144"/>
           </w:tcPr>
           <w:p>
             <w:pPr>
@@ -2198,7 +2198,7 @@
         </w:tc>
         <w:tc>
           <w:tcPr>
-            <w:tcW w:type="dxa" w:w="720"/>
+            <w:tcW w:type="dxa" w:w="144"/>
           </w:tcPr>
           <w:p>
             <w:pPr>
@@ -2214,7 +2214,7 @@
         </w:tc>
         <w:tc>
           <w:tcPr>
-            <w:tcW w:type="dxa" w:w="720"/>
+            <w:tcW w:type="dxa" w:w="144"/>
           </w:tcPr>
           <w:p>
             <w:pPr>
@@ -2230,7 +2230,7 @@
         </w:tc>
         <w:tc>
           <w:tcPr>
-            <w:tcW w:type="dxa" w:w="720"/>
+            <w:tcW w:type="dxa" w:w="144"/>
           </w:tcPr>
           <w:p>
             <w:pPr>
@@ -2246,7 +2246,7 @@
         </w:tc>
         <w:tc>
           <w:tcPr>
-            <w:tcW w:type="dxa" w:w="720"/>
+            <w:tcW w:type="dxa" w:w="144"/>
           </w:tcPr>
           <w:p>
             <w:pPr>
@@ -2262,7 +2262,7 @@
         </w:tc>
         <w:tc>
           <w:tcPr>
-            <w:tcW w:type="dxa" w:w="720"/>
+            <w:tcW w:type="dxa" w:w="144"/>
           </w:tcPr>
           <w:p>
             <w:pPr>
@@ -2278,7 +2278,7 @@
         </w:tc>
         <w:tc>
           <w:tcPr>
-            <w:tcW w:type="dxa" w:w="720"/>
+            <w:tcW w:type="dxa" w:w="144"/>
           </w:tcPr>
           <w:p>
             <w:pPr>
@@ -2294,7 +2294,7 @@
         </w:tc>
         <w:tc>
           <w:tcPr>
-            <w:tcW w:type="dxa" w:w="720"/>
+            <w:tcW w:type="dxa" w:w="144"/>
           </w:tcPr>
           <w:p>
             <w:pPr>
@@ -2310,7 +2310,7 @@
         </w:tc>
         <w:tc>
           <w:tcPr>
-            <w:tcW w:type="dxa" w:w="720"/>
+            <w:tcW w:type="dxa" w:w="144"/>
           </w:tcPr>
           <w:p>
             <w:pPr>
@@ -2326,7 +2326,7 @@
         </w:tc>
         <w:tc>
           <w:tcPr>
-            <w:tcW w:type="dxa" w:w="720"/>
+            <w:tcW w:type="dxa" w:w="144"/>
           </w:tcPr>
           <w:p>
             <w:pPr>
@@ -2342,7 +2342,7 @@
         </w:tc>
         <w:tc>
           <w:tcPr>
-            <w:tcW w:type="dxa" w:w="720"/>
+            <w:tcW w:type="dxa" w:w="144"/>
           </w:tcPr>
           <w:p>
             <w:pPr>
@@ -2360,7 +2360,7 @@
       <w:tr>
         <w:tc>
           <w:tcPr>
-            <w:tcW w:type="dxa" w:w="720"/>
+            <w:tcW w:type="dxa" w:w="144"/>
           </w:tcPr>
           <w:p>
             <w:pPr>
@@ -2377,7 +2377,7 @@
         </w:tc>
         <w:tc>
           <w:tcPr>
-            <w:tcW w:type="dxa" w:w="720"/>
+            <w:tcW w:type="dxa" w:w="144"/>
           </w:tcPr>
           <w:p>
             <w:pPr>
@@ -2393,7 +2393,7 @@
         </w:tc>
         <w:tc>
           <w:tcPr>
-            <w:tcW w:type="dxa" w:w="720"/>
+            <w:tcW w:type="dxa" w:w="144"/>
           </w:tcPr>
           <w:p>
             <w:pPr>
@@ -2409,7 +2409,7 @@
         </w:tc>
         <w:tc>
           <w:tcPr>
-            <w:tcW w:type="dxa" w:w="720"/>
+            <w:tcW w:type="dxa" w:w="144"/>
           </w:tcPr>
           <w:p>
             <w:pPr>
@@ -2425,7 +2425,7 @@
         </w:tc>
         <w:tc>
           <w:tcPr>
-            <w:tcW w:type="dxa" w:w="720"/>
+            <w:tcW w:type="dxa" w:w="144"/>
           </w:tcPr>
           <w:p>
             <w:pPr>
@@ -2441,7 +2441,7 @@
         </w:tc>
         <w:tc>
           <w:tcPr>
-            <w:tcW w:type="dxa" w:w="720"/>
+            <w:tcW w:type="dxa" w:w="144"/>
           </w:tcPr>
           <w:p>
             <w:pPr>
@@ -2457,7 +2457,7 @@
         </w:tc>
         <w:tc>
           <w:tcPr>
-            <w:tcW w:type="dxa" w:w="720"/>
+            <w:tcW w:type="dxa" w:w="144"/>
           </w:tcPr>
           <w:p>
             <w:pPr>
@@ -2473,7 +2473,7 @@
         </w:tc>
         <w:tc>
           <w:tcPr>
-            <w:tcW w:type="dxa" w:w="720"/>
+            <w:tcW w:type="dxa" w:w="144"/>
           </w:tcPr>
           <w:p>
             <w:pPr>
@@ -2489,7 +2489,7 @@
         </w:tc>
         <w:tc>
           <w:tcPr>
-            <w:tcW w:type="dxa" w:w="720"/>
+            <w:tcW w:type="dxa" w:w="144"/>
           </w:tcPr>
           <w:p>
             <w:pPr>
@@ -2505,7 +2505,7 @@
         </w:tc>
         <w:tc>
           <w:tcPr>
-            <w:tcW w:type="dxa" w:w="720"/>
+            <w:tcW w:type="dxa" w:w="144"/>
           </w:tcPr>
           <w:p>
             <w:pPr>
@@ -2521,7 +2521,7 @@
         </w:tc>
         <w:tc>
           <w:tcPr>
-            <w:tcW w:type="dxa" w:w="720"/>
+            <w:tcW w:type="dxa" w:w="144"/>
           </w:tcPr>
           <w:p>
             <w:pPr>
@@ -2537,7 +2537,7 @@
         </w:tc>
         <w:tc>
           <w:tcPr>
-            <w:tcW w:type="dxa" w:w="720"/>
+            <w:tcW w:type="dxa" w:w="144"/>
           </w:tcPr>
           <w:p>
             <w:pPr>
@@ -2553,7 +2553,7 @@
         </w:tc>
         <w:tc>
           <w:tcPr>
-            <w:tcW w:type="dxa" w:w="720"/>
+            <w:tcW w:type="dxa" w:w="144"/>
           </w:tcPr>
           <w:p>
             <w:pPr>
@@ -2569,7 +2569,7 @@
         </w:tc>
         <w:tc>
           <w:tcPr>
-            <w:tcW w:type="dxa" w:w="720"/>
+            <w:tcW w:type="dxa" w:w="144"/>
           </w:tcPr>
           <w:p>
             <w:pPr>
@@ -2585,7 +2585,7 @@
         </w:tc>
         <w:tc>
           <w:tcPr>
-            <w:tcW w:type="dxa" w:w="720"/>
+            <w:tcW w:type="dxa" w:w="144"/>
           </w:tcPr>
           <w:p>
             <w:pPr>
@@ -2601,7 +2601,7 @@
         </w:tc>
         <w:tc>
           <w:tcPr>
-            <w:tcW w:type="dxa" w:w="720"/>
+            <w:tcW w:type="dxa" w:w="144"/>
           </w:tcPr>
           <w:p>
             <w:pPr>
@@ -2617,7 +2617,7 @@
         </w:tc>
         <w:tc>
           <w:tcPr>
-            <w:tcW w:type="dxa" w:w="720"/>
+            <w:tcW w:type="dxa" w:w="144"/>
           </w:tcPr>
           <w:p>
             <w:pPr>
@@ -2635,7 +2635,7 @@
       <w:tr>
         <w:tc>
           <w:tcPr>
-            <w:tcW w:type="dxa" w:w="720"/>
+            <w:tcW w:type="dxa" w:w="144"/>
           </w:tcPr>
           <w:p>
             <w:pPr>
@@ -2652,7 +2652,7 @@
         </w:tc>
         <w:tc>
           <w:tcPr>
-            <w:tcW w:type="dxa" w:w="720"/>
+            <w:tcW w:type="dxa" w:w="144"/>
           </w:tcPr>
           <w:p>
             <w:pPr>
@@ -2668,7 +2668,7 @@
         </w:tc>
         <w:tc>
           <w:tcPr>
-            <w:tcW w:type="dxa" w:w="720"/>
+            <w:tcW w:type="dxa" w:w="144"/>
           </w:tcPr>
           <w:p>
             <w:pPr>
@@ -2684,7 +2684,7 @@
         </w:tc>
         <w:tc>
           <w:tcPr>
-            <w:tcW w:type="dxa" w:w="720"/>
+            <w:tcW w:type="dxa" w:w="144"/>
           </w:tcPr>
           <w:p>
             <w:pPr>
@@ -2700,7 +2700,7 @@
         </w:tc>
         <w:tc>
           <w:tcPr>
-            <w:tcW w:type="dxa" w:w="720"/>
+            <w:tcW w:type="dxa" w:w="144"/>
           </w:tcPr>
           <w:p>
             <w:pPr>
@@ -2716,7 +2716,7 @@
         </w:tc>
         <w:tc>
           <w:tcPr>
-            <w:tcW w:type="dxa" w:w="720"/>
+            <w:tcW w:type="dxa" w:w="144"/>
           </w:tcPr>
           <w:p>
             <w:pPr>
@@ -2732,7 +2732,7 @@
         </w:tc>
         <w:tc>
           <w:tcPr>
-            <w:tcW w:type="dxa" w:w="720"/>
+            <w:tcW w:type="dxa" w:w="144"/>
           </w:tcPr>
           <w:p>
             <w:pPr>
@@ -2748,7 +2748,7 @@
         </w:tc>
         <w:tc>
           <w:tcPr>
-            <w:tcW w:type="dxa" w:w="720"/>
+            <w:tcW w:type="dxa" w:w="144"/>
           </w:tcPr>
           <w:p>
             <w:pPr>
@@ -2764,7 +2764,7 @@
         </w:tc>
         <w:tc>
           <w:tcPr>
-            <w:tcW w:type="dxa" w:w="720"/>
+            <w:tcW w:type="dxa" w:w="144"/>
           </w:tcPr>
           <w:p>
             <w:pPr>
@@ -2780,7 +2780,7 @@
         </w:tc>
         <w:tc>
           <w:tcPr>
-            <w:tcW w:type="dxa" w:w="720"/>
+            <w:tcW w:type="dxa" w:w="144"/>
           </w:tcPr>
           <w:p>
             <w:pPr>
@@ -2796,7 +2796,7 @@
         </w:tc>
         <w:tc>
           <w:tcPr>
-            <w:tcW w:type="dxa" w:w="720"/>
+            <w:tcW w:type="dxa" w:w="144"/>
           </w:tcPr>
           <w:p>
             <w:pPr>
@@ -2812,7 +2812,7 @@
         </w:tc>
         <w:tc>
           <w:tcPr>
-            <w:tcW w:type="dxa" w:w="720"/>
+            <w:tcW w:type="dxa" w:w="144"/>
           </w:tcPr>
           <w:p>
             <w:pPr>
@@ -2828,7 +2828,7 @@
         </w:tc>
         <w:tc>
           <w:tcPr>
-            <w:tcW w:type="dxa" w:w="720"/>
+            <w:tcW w:type="dxa" w:w="144"/>
           </w:tcPr>
           <w:p>
             <w:pPr>
@@ -2844,7 +2844,7 @@
         </w:tc>
         <w:tc>
           <w:tcPr>
-            <w:tcW w:type="dxa" w:w="720"/>
+            <w:tcW w:type="dxa" w:w="144"/>
           </w:tcPr>
           <w:p>
             <w:pPr>
@@ -2860,7 +2860,7 @@
         </w:tc>
         <w:tc>
           <w:tcPr>
-            <w:tcW w:type="dxa" w:w="720"/>
+            <w:tcW w:type="dxa" w:w="144"/>
           </w:tcPr>
           <w:p>
             <w:pPr>
@@ -2876,7 +2876,7 @@
         </w:tc>
         <w:tc>
           <w:tcPr>
-            <w:tcW w:type="dxa" w:w="720"/>
+            <w:tcW w:type="dxa" w:w="144"/>
           </w:tcPr>
           <w:p>
             <w:pPr>
@@ -2892,7 +2892,7 @@
         </w:tc>
         <w:tc>
           <w:tcPr>
-            <w:tcW w:type="dxa" w:w="720"/>
+            <w:tcW w:type="dxa" w:w="144"/>
           </w:tcPr>
           <w:p>
             <w:pPr>

</xml_diff>